<commit_message>
added report to 04 lab
</commit_message>
<xml_diff>
--- a/computer_architecture/04/report.docx
+++ b/computer_architecture/04/report.docx
@@ -431,7 +431,12 @@
         </w:rPr>
       </w:pPr>
       <w:r>
-        <w:rPr/>
+        <w:rPr>
+          <w:b/>
+          <w:sz w:val="28"/>
+          <w:szCs w:val="28"/>
+          <w:lang w:val="uk-UA"/>
+        </w:rPr>
       </w:r>
     </w:p>
     <w:p>
@@ -894,15 +899,117 @@
     <w:p>
       <w:pPr>
         <w:pStyle w:val="Normal"/>
+        <w:ind w:left="709" w:hanging="0"/>
+        <w:rPr>
+          <w:rFonts w:ascii="Times New Roman CYR" w:hAnsi="Times New Roman CYR"/>
+          <w:szCs w:val="28"/>
+          <w:lang w:val="uk-UA"/>
+        </w:rPr>
+      </w:pPr>
+      <w:r>
+        <w:rPr>
+          <w:rFonts w:ascii="Times New Roman CYR" w:hAnsi="Times New Roman CYR"/>
+          <w:szCs w:val="28"/>
+          <w:lang w:val="uk-UA"/>
+        </w:rPr>
+      </w:r>
+    </w:p>
+    <w:p>
+      <w:pPr>
+        <w:pStyle w:val="Normal"/>
+        <w:ind w:left="709" w:hanging="0"/>
+        <w:rPr>
+          <w:rFonts w:ascii="Times New Roman CYR" w:hAnsi="Times New Roman CYR"/>
+          <w:szCs w:val="28"/>
+          <w:lang w:val="uk-UA"/>
+        </w:rPr>
+      </w:pPr>
+      <w:r>
+        <w:rPr>
+          <w:rFonts w:ascii="Times New Roman CYR" w:hAnsi="Times New Roman CYR"/>
+          <w:szCs w:val="28"/>
+          <w:lang w:val="uk-UA"/>
+        </w:rPr>
+      </w:r>
+    </w:p>
+    <w:p>
+      <w:pPr>
+        <w:pStyle w:val="Normal"/>
+        <w:ind w:left="709" w:hanging="0"/>
+        <w:rPr>
+          <w:rFonts w:ascii="Times New Roman CYR" w:hAnsi="Times New Roman CYR"/>
+          <w:szCs w:val="28"/>
+          <w:lang w:val="uk-UA"/>
+        </w:rPr>
+      </w:pPr>
+      <w:r>
+        <w:rPr>
+          <w:rFonts w:ascii="Times New Roman CYR" w:hAnsi="Times New Roman CYR"/>
+          <w:szCs w:val="28"/>
+          <w:lang w:val="uk-UA"/>
+        </w:rPr>
+      </w:r>
+    </w:p>
+    <w:p>
+      <w:pPr>
+        <w:pStyle w:val="Normal"/>
+        <w:ind w:left="709" w:hanging="0"/>
+        <w:rPr>
+          <w:rFonts w:ascii="Times New Roman CYR" w:hAnsi="Times New Roman CYR"/>
+          <w:szCs w:val="28"/>
+          <w:lang w:val="uk-UA"/>
+        </w:rPr>
+      </w:pPr>
+      <w:r>
+        <w:rPr>
+          <w:rFonts w:ascii="Times New Roman CYR" w:hAnsi="Times New Roman CYR"/>
+          <w:szCs w:val="28"/>
+          <w:lang w:val="uk-UA"/>
+        </w:rPr>
+      </w:r>
+    </w:p>
+    <w:p>
+      <w:pPr>
+        <w:pStyle w:val="Normal"/>
+        <w:ind w:left="709" w:hanging="0"/>
+        <w:rPr>
+          <w:rFonts w:ascii="Times New Roman CYR" w:hAnsi="Times New Roman CYR"/>
+          <w:szCs w:val="28"/>
+          <w:lang w:val="uk-UA"/>
+        </w:rPr>
+      </w:pPr>
+      <w:r>
+        <w:rPr>
+          <w:rFonts w:ascii="Times New Roman CYR" w:hAnsi="Times New Roman CYR"/>
+          <w:szCs w:val="28"/>
+          <w:lang w:val="uk-UA"/>
+        </w:rPr>
+      </w:r>
+    </w:p>
+    <w:p>
+      <w:pPr>
+        <w:pStyle w:val="Normal"/>
+        <w:ind w:left="709" w:hanging="0"/>
+        <w:rPr>
+          <w:rFonts w:ascii="Times New Roman CYR" w:hAnsi="Times New Roman CYR"/>
+          <w:szCs w:val="28"/>
+          <w:lang w:val="uk-UA"/>
+        </w:rPr>
+      </w:pPr>
+      <w:r>
+        <w:rPr>
+          <w:rFonts w:ascii="Times New Roman CYR" w:hAnsi="Times New Roman CYR"/>
+          <w:szCs w:val="28"/>
+          <w:lang w:val="uk-UA"/>
+        </w:rPr>
+      </w:r>
+    </w:p>
+    <w:p>
+      <w:pPr>
+        <w:pStyle w:val="Normal"/>
         <w:ind w:left="709" w:hanging="709"/>
         <w:jc w:val="center"/>
-        <w:rPr>
-          <w:rFonts w:ascii="Times New Roman CYR" w:hAnsi="Times New Roman CYR"/>
-          <w:b/>
-          <w:b/>
-          <w:szCs w:val="28"/>
-          <w:lang w:val="uk-UA"/>
-        </w:rPr>
+        <w:rPr/>
       </w:pPr>
       <w:r>
         <w:rPr>
@@ -918,13 +1025,1141 @@
       <w:pPr>
         <w:pStyle w:val="Normal"/>
         <w:spacing w:lineRule="auto" w:line="259" w:before="0" w:after="160"/>
-        <w:rPr>
-          <w:b/>
+        <w:rPr/>
+      </w:pPr>
+      <w:r>
+        <w:rPr/>
+        <w:t>Упражнения:</w:t>
+      </w:r>
+    </w:p>
+    <w:p>
+      <w:pPr>
+        <w:pStyle w:val="Normal"/>
+        <w:spacing w:lineRule="auto" w:line="259" w:before="0" w:after="160"/>
+        <w:rPr/>
+      </w:pPr>
+      <w:r>
+        <w:rPr/>
+        <w:t>1.Что означает слово «бит»?</w:t>
+      </w:r>
+    </w:p>
+    <w:p>
+      <w:pPr>
+        <w:pStyle w:val="Normal"/>
+        <w:spacing w:lineRule="auto" w:line="259" w:before="0" w:after="160"/>
+        <w:rPr/>
+      </w:pPr>
+      <w:r>
+        <w:rPr/>
+        <w:t>-</w:t>
+      </w:r>
+      <w:r>
+        <w:rPr>
+          <w:rFonts w:ascii="sans-serif" w:hAnsi="sans-serif"/>
+          <w:b w:val="false"/>
+          <w:i w:val="false"/>
+          <w:caps w:val="false"/>
+          <w:smallCaps w:val="false"/>
+          <w:color w:val="252525"/>
+          <w:spacing w:val="0"/>
+          <w:sz w:val="21"/>
+        </w:rPr>
+        <w:t>единица измерения </w:t>
+      </w:r>
+      <w:hyperlink r:id="rId2">
+        <w:r>
+          <w:rPr>
+            <w:rStyle w:val="InternetLink"/>
+            <w:rFonts w:ascii="sans-serif" w:hAnsi="sans-serif"/>
+            <w:b w:val="false"/>
+            <w:i w:val="false"/>
+            <w:caps w:val="false"/>
+            <w:smallCaps w:val="false"/>
+            <w:strike w:val="false"/>
+            <w:dstrike w:val="false"/>
+            <w:color w:val="0B0080"/>
+            <w:spacing w:val="0"/>
+            <w:sz w:val="21"/>
+            <w:highlight w:val="white"/>
+            <w:u w:val="none"/>
+            <w:effect w:val="none"/>
+          </w:rPr>
+          <w:t>количества информации</w:t>
+        </w:r>
+      </w:hyperlink>
+    </w:p>
+    <w:p>
+      <w:pPr>
+        <w:pStyle w:val="Normal"/>
+        <w:spacing w:lineRule="auto" w:line="259" w:before="0" w:after="160"/>
+        <w:rPr/>
+      </w:pPr>
+      <w:r>
+        <w:rPr/>
+        <w:t xml:space="preserve">2. Сколько </w:t>
+      </w:r>
+      <w:r>
+        <w:rPr/>
+        <w:t>б</w:t>
+      </w:r>
+      <w:r>
+        <w:rPr/>
+        <w:t xml:space="preserve">итов содержится в байте? Сколько байтов в слове? </w:t>
+      </w:r>
+      <w:r>
+        <w:rPr/>
+        <w:t>Сколько слов в учетверенном слове?</w:t>
+      </w:r>
+    </w:p>
+    <w:p>
+      <w:pPr>
+        <w:pStyle w:val="Normal"/>
+        <w:spacing w:lineRule="auto" w:line="259" w:before="0" w:after="160"/>
+        <w:rPr>
+          <w:rFonts w:ascii="arial;sans-serif;helvetica" w:hAnsi="arial;sans-serif;helvetica"/>
+          <w:b w:val="false"/>
+          <w:i w:val="false"/>
+          <w:caps w:val="false"/>
+          <w:smallCaps w:val="false"/>
+          <w:color w:val="333333"/>
+          <w:spacing w:val="0"/>
+          <w:sz w:val="24"/>
+        </w:rPr>
+      </w:pPr>
+      <w:r>
+        <w:rPr>
+          <w:rFonts w:ascii="arial;sans-serif;helvetica" w:hAnsi="arial;sans-serif;helvetica"/>
+          <w:b w:val="false"/>
+          <w:i w:val="false"/>
+          <w:caps w:val="false"/>
+          <w:smallCaps w:val="false"/>
+          <w:color w:val="333333"/>
+          <w:spacing w:val="0"/>
+          <w:sz w:val="24"/>
+        </w:rPr>
+        <w:t xml:space="preserve">1 байт=8 бит </w:t>
+      </w:r>
+    </w:p>
+    <w:p>
+      <w:pPr>
+        <w:pStyle w:val="Normal"/>
+        <w:spacing w:lineRule="auto" w:line="259" w:before="0" w:after="160"/>
+        <w:rPr>
+          <w:rFonts w:ascii="arial;sans-serif;helvetica" w:hAnsi="arial;sans-serif;helvetica"/>
+          <w:b w:val="false"/>
+          <w:i w:val="false"/>
+          <w:caps w:val="false"/>
+          <w:smallCaps w:val="false"/>
+          <w:color w:val="333333"/>
+          <w:spacing w:val="0"/>
+          <w:sz w:val="24"/>
+        </w:rPr>
+      </w:pPr>
+      <w:r>
+        <w:rPr>
+          <w:rFonts w:ascii="arial;sans-serif;helvetica" w:hAnsi="arial;sans-serif;helvetica"/>
+          <w:b w:val="false"/>
+          <w:i w:val="false"/>
+          <w:caps w:val="false"/>
+          <w:smallCaps w:val="false"/>
+          <w:color w:val="333333"/>
+          <w:spacing w:val="0"/>
+          <w:sz w:val="24"/>
+        </w:rPr>
+        <w:t>слово = 2 байта</w:t>
+      </w:r>
+    </w:p>
+    <w:p>
+      <w:pPr>
+        <w:pStyle w:val="Normal"/>
+        <w:spacing w:lineRule="auto" w:line="259" w:before="0" w:after="160"/>
+        <w:rPr>
+          <w:rFonts w:ascii="arial;sans-serif;helvetica" w:hAnsi="arial;sans-serif;helvetica"/>
+          <w:b w:val="false"/>
+          <w:i w:val="false"/>
+          <w:caps w:val="false"/>
+          <w:smallCaps w:val="false"/>
+          <w:color w:val="333333"/>
+          <w:spacing w:val="0"/>
+          <w:sz w:val="24"/>
+        </w:rPr>
+      </w:pPr>
+      <w:r>
+        <w:rPr>
+          <w:rFonts w:ascii="arial;sans-serif;helvetica" w:hAnsi="arial;sans-serif;helvetica"/>
+          <w:b w:val="false"/>
+          <w:i w:val="false"/>
+          <w:caps w:val="false"/>
+          <w:smallCaps w:val="false"/>
+          <w:color w:val="333333"/>
+          <w:spacing w:val="0"/>
+          <w:sz w:val="24"/>
+        </w:rPr>
+        <w:t xml:space="preserve">4х слово = 8байт = 4 слова </w:t>
+      </w:r>
+    </w:p>
+    <w:p>
+      <w:pPr>
+        <w:pStyle w:val="Normal"/>
+        <w:spacing w:lineRule="auto" w:line="259" w:before="0" w:after="160"/>
+        <w:rPr/>
+      </w:pPr>
+      <w:r>
+        <w:rPr/>
+        <w:t>3.Что такое младшая значащая цифра, старшая значащая цифра, старший двоичный разряд, младший двоичный разря</w:t>
+      </w:r>
+      <w:r>
+        <w:rPr/>
+        <w:t>д</w:t>
+      </w:r>
+      <w:r>
+        <w:rPr/>
+        <w:t>?</w:t>
+      </w:r>
+    </w:p>
+    <w:p>
+      <w:pPr>
+        <w:pStyle w:val="Normal"/>
+        <w:spacing w:lineRule="auto" w:line="259" w:before="0" w:after="160"/>
+        <w:rPr/>
+      </w:pPr>
+      <w:r>
+        <w:rPr/>
+        <w:t>младшая значащая цифра —</w:t>
+      </w:r>
+      <w:r>
+        <w:rPr/>
+        <w:t>.</w:t>
+      </w:r>
+    </w:p>
+    <w:p>
+      <w:pPr>
+        <w:pStyle w:val="Normal"/>
+        <w:spacing w:lineRule="auto" w:line="259" w:before="0" w:after="160"/>
+        <w:rPr/>
+      </w:pPr>
+      <w:r>
+        <w:rPr/>
+        <w:t xml:space="preserve">старшая значащая цифра - </w:t>
+      </w:r>
+    </w:p>
+    <w:p>
+      <w:pPr>
+        <w:pStyle w:val="Normal"/>
+        <w:spacing w:lineRule="auto" w:line="259" w:before="0" w:after="160"/>
+        <w:rPr/>
+      </w:pPr>
+      <w:r>
+        <w:rPr/>
+        <w:t xml:space="preserve">старший двоичный разряд - </w:t>
+      </w:r>
+    </w:p>
+    <w:p>
+      <w:pPr>
+        <w:pStyle w:val="Normal"/>
+        <w:spacing w:lineRule="auto" w:line="259" w:before="0" w:after="160"/>
+        <w:rPr/>
+      </w:pPr>
+      <w:r>
+        <w:rPr/>
+        <w:t>младший двоичный разря -</w:t>
+      </w:r>
+    </w:p>
+    <w:p>
+      <w:pPr>
+        <w:pStyle w:val="Normal"/>
+        <w:spacing w:lineRule="auto" w:line="259" w:before="0" w:after="160"/>
+        <w:rPr/>
+      </w:pPr>
+      <w:r>
+        <w:rPr/>
+        <w:t>4.Чему равна сумма двух двоичных значений 0110 1011 1111 1001</w:t>
+      </w:r>
+      <w:r>
+        <w:rPr/>
+        <w:t>b</w:t>
+      </w:r>
+      <w:r>
+        <w:rPr/>
+        <w:t xml:space="preserve"> и 1010 1011 1100 1000</w:t>
+      </w:r>
+      <w:r>
+        <w:rPr/>
+        <w:t>b</w:t>
+      </w:r>
+      <w:r>
+        <w:rPr/>
+        <w:t>?</w:t>
+      </w:r>
+    </w:p>
+    <w:p>
+      <w:pPr>
+        <w:pStyle w:val="Normal"/>
+        <w:spacing w:lineRule="auto" w:line="259" w:before="0" w:after="160"/>
+        <w:rPr/>
+      </w:pPr>
+      <w:r>
+        <w:rPr/>
+        <w:t xml:space="preserve">01 0001 0111 1100 0001b </w:t>
+      </w:r>
+    </w:p>
+    <w:p>
+      <w:pPr>
+        <w:pStyle w:val="Normal"/>
+        <w:spacing w:lineRule="auto" w:line="259" w:before="0" w:after="160"/>
+        <w:rPr/>
+      </w:pPr>
+      <w:r>
+        <w:rPr/>
+        <w:t>5. Найдите шестинадцетеричный эквивалент для двоичных значений из вопроса 4(включая сумму)</w:t>
+      </w:r>
+    </w:p>
+    <w:p>
+      <w:pPr>
+        <w:pStyle w:val="Normal"/>
+        <w:spacing w:lineRule="auto" w:line="259" w:before="0" w:after="160"/>
+        <w:rPr/>
+      </w:pPr>
+      <w:r>
+        <w:rPr/>
+        <w:t>0110 1011 1111 1001</w:t>
+      </w:r>
+      <w:r>
+        <w:rPr/>
+        <w:t>b</w:t>
+      </w:r>
+      <w:r>
+        <w:rPr/>
+        <w:t xml:space="preserve"> </w:t>
+      </w:r>
+      <w:r>
+        <w:rPr/>
+        <w:t>=&gt; 6BF9h</w:t>
+      </w:r>
+    </w:p>
+    <w:p>
+      <w:pPr>
+        <w:pStyle w:val="Normal"/>
+        <w:spacing w:lineRule="auto" w:line="259" w:before="0" w:after="160"/>
+        <w:rPr/>
+      </w:pPr>
+      <w:r>
+        <w:rPr/>
+        <w:t>+</w:t>
+      </w:r>
+    </w:p>
+    <w:p>
+      <w:pPr>
+        <w:pStyle w:val="Normal"/>
+        <w:spacing w:lineRule="auto" w:line="259" w:before="0" w:after="160"/>
+        <w:rPr/>
+      </w:pPr>
+      <w:r>
+        <w:rPr/>
+        <w:t>1010 1011 1100 1000</w:t>
+      </w:r>
+      <w:r>
+        <w:rPr/>
+        <w:t>b</w:t>
+      </w:r>
+      <w:r>
+        <w:rPr/>
+        <w:t xml:space="preserve"> </w:t>
+      </w:r>
+      <w:r>
+        <w:rPr/>
+        <w:t>=&gt; ABC8</w:t>
+      </w:r>
+    </w:p>
+    <w:p>
+      <w:pPr>
+        <w:pStyle w:val="Normal"/>
+        <w:spacing w:lineRule="auto" w:line="259" w:before="0" w:after="160"/>
+        <w:rPr/>
+      </w:pPr>
+      <w:r>
+        <w:rPr/>
+        <w:t>=</w:t>
+      </w:r>
+    </w:p>
+    <w:p>
+      <w:pPr>
+        <w:pStyle w:val="Normal"/>
+        <w:spacing w:lineRule="auto" w:line="259" w:before="0" w:after="160"/>
+        <w:rPr/>
+      </w:pPr>
+      <w:r>
+        <w:rPr/>
+        <w:t>01 0001 0111 1100 0001b =&gt; 117C1</w:t>
+      </w:r>
+    </w:p>
+    <w:p>
+      <w:pPr>
+        <w:pStyle w:val="Normal"/>
+        <w:spacing w:lineRule="auto" w:line="259" w:before="0" w:after="160"/>
+        <w:rPr/>
+      </w:pPr>
+      <w:r>
+        <w:rPr/>
+        <w:t>6. Чему равно в десятичной системе 2^7? Какой разряд(номер бита) в двоичном значении имеет степень 2^7?</w:t>
+      </w:r>
+    </w:p>
+    <w:p>
+      <w:pPr>
+        <w:pStyle w:val="Normal"/>
+        <w:spacing w:lineRule="auto" w:line="259" w:before="0" w:after="160"/>
+        <w:rPr/>
+      </w:pPr>
+      <w:r>
+        <w:rPr/>
+        <w:t>2^7 =</w:t>
+      </w:r>
+      <w:r>
+        <w:rPr>
           <w:b/>
           <w:bCs/>
-          <w:sz w:val="28"/>
-          <w:szCs w:val="28"/>
-        </w:rPr>
+        </w:rPr>
+        <w:t xml:space="preserve"> </w:t>
+      </w:r>
+      <w:r>
+        <w:rPr>
+          <w:b w:val="false"/>
+          <w:bCs w:val="false"/>
+        </w:rPr>
+        <w:t>1000 0000b</w:t>
+      </w:r>
+    </w:p>
+    <w:p>
+      <w:pPr>
+        <w:pStyle w:val="Normal"/>
+        <w:spacing w:lineRule="auto" w:line="259" w:before="0" w:after="160"/>
+        <w:rPr/>
+      </w:pPr>
+      <w:r>
+        <w:rPr/>
+        <w:t xml:space="preserve">7.Чему равно 3ЕСА в десятичной системе? Чему равно десятичное число 12152 в двоичной системе? </w:t>
+      </w:r>
+    </w:p>
+    <w:p>
+      <w:pPr>
+        <w:pStyle w:val="Normal"/>
+        <w:spacing w:lineRule="auto" w:line="259" w:before="0" w:after="160"/>
+        <w:rPr/>
+      </w:pPr>
+      <w:r>
+        <w:rPr/>
+        <w:t>3ECAh = 16074d</w:t>
+      </w:r>
+    </w:p>
+    <w:p>
+      <w:pPr>
+        <w:pStyle w:val="Normal"/>
+        <w:spacing w:lineRule="auto" w:line="259" w:before="0" w:after="160"/>
+        <w:rPr/>
+      </w:pPr>
+      <w:r>
+        <w:rPr/>
+        <w:t>12152</w:t>
+      </w:r>
+      <w:r>
+        <w:rPr/>
+        <w:t>d</w:t>
+      </w:r>
+      <w:r>
+        <w:rPr/>
+        <w:t xml:space="preserve"> </w:t>
+      </w:r>
+      <w:r>
+        <w:rPr/>
+        <w:t>= 010111101111000b</w:t>
+      </w:r>
+    </w:p>
+    <w:p>
+      <w:pPr>
+        <w:pStyle w:val="Normal"/>
+        <w:spacing w:lineRule="auto" w:line="259" w:before="0" w:after="160"/>
+        <w:rPr/>
+      </w:pPr>
+      <w:r>
+        <w:rPr/>
+      </w:r>
+    </w:p>
+    <w:p>
+      <w:pPr>
+        <w:pStyle w:val="Normal"/>
+        <w:spacing w:lineRule="auto" w:line="259" w:before="0" w:after="160"/>
+        <w:rPr/>
+      </w:pPr>
+      <w:r>
+        <w:rPr/>
+      </w:r>
+    </w:p>
+    <w:p>
+      <w:pPr>
+        <w:pStyle w:val="Normal"/>
+        <w:spacing w:lineRule="auto" w:line="259" w:before="0" w:after="160"/>
+        <w:rPr/>
+      </w:pPr>
+      <w:r>
+        <w:rPr/>
+      </w:r>
+    </w:p>
+    <w:p>
+      <w:pPr>
+        <w:pStyle w:val="Normal"/>
+        <w:spacing w:lineRule="auto" w:line="259" w:before="0" w:after="160"/>
+        <w:rPr/>
+      </w:pPr>
+      <w:r>
+        <w:rPr/>
+        <w:t>8. Как с помощью AND-маски выделить из 8-битового байта 5-, 3- и 2- биты? Как использовать OR-маску для установки 7- и 6-го битов в 1? Как с помощью XOR-маски изменить на обратное значнение старшей значащей цифры байта?</w:t>
+      </w:r>
+    </w:p>
+    <w:p>
+      <w:pPr>
+        <w:pStyle w:val="Normal"/>
+        <w:spacing w:lineRule="auto" w:line="259" w:before="0" w:after="160"/>
+        <w:rPr/>
+      </w:pPr>
+      <w:r>
+        <w:rPr/>
+        <w:t xml:space="preserve">AND-mask to </w:t>
+      </w:r>
+      <w:r>
+        <w:rPr/>
+        <w:t>isolate</w:t>
+      </w:r>
+      <w:r>
+        <w:rPr/>
+        <w:t xml:space="preserve"> 8 bit = 1000 0000</w:t>
+      </w:r>
+    </w:p>
+    <w:p>
+      <w:pPr>
+        <w:pStyle w:val="Normal"/>
+        <w:spacing w:lineRule="auto" w:line="259" w:before="0" w:after="160"/>
+        <w:rPr/>
+      </w:pPr>
+      <w:r>
+        <w:rPr/>
+        <w:t xml:space="preserve">AND-mask to </w:t>
+      </w:r>
+      <w:r>
+        <w:rPr/>
+        <w:t>isolate</w:t>
+      </w:r>
+      <w:r>
+        <w:rPr/>
+        <w:t xml:space="preserve"> 3 bit = 0000 0100</w:t>
+      </w:r>
+    </w:p>
+    <w:p>
+      <w:pPr>
+        <w:pStyle w:val="Normal"/>
+        <w:spacing w:lineRule="auto" w:line="259" w:before="0" w:after="160"/>
+        <w:rPr/>
+      </w:pPr>
+      <w:r>
+        <w:rPr/>
+        <w:t xml:space="preserve">AND-mask to </w:t>
+      </w:r>
+      <w:r>
+        <w:rPr/>
+        <w:t>isolate</w:t>
+      </w:r>
+      <w:r>
+        <w:rPr/>
+        <w:t xml:space="preserve"> 2 bit = 0000 0010</w:t>
+      </w:r>
+    </w:p>
+    <w:p>
+      <w:pPr>
+        <w:pStyle w:val="Normal"/>
+        <w:spacing w:lineRule="auto" w:line="259" w:before="0" w:after="160"/>
+        <w:rPr/>
+      </w:pPr>
+      <w:r>
+        <w:rPr/>
+        <w:t xml:space="preserve">OR </w:t>
+      </w:r>
+      <w:r>
+        <w:rPr/>
+        <w:t>mask to set bits 7 = 0100 0000</w:t>
+      </w:r>
+    </w:p>
+    <w:p>
+      <w:pPr>
+        <w:pStyle w:val="Normal"/>
+        <w:spacing w:lineRule="auto" w:line="259" w:before="0" w:after="160"/>
+        <w:rPr/>
+      </w:pPr>
+      <w:r>
+        <w:rPr/>
+        <w:t xml:space="preserve">OR </w:t>
+      </w:r>
+      <w:r>
+        <w:rPr/>
+        <w:t>mask to set bits 6 = 0010 0000</w:t>
+      </w:r>
+    </w:p>
+    <w:p>
+      <w:pPr>
+        <w:pStyle w:val="Normal"/>
+        <w:spacing w:lineRule="auto" w:line="259" w:before="0" w:after="160"/>
+        <w:rPr/>
+      </w:pPr>
+      <w:r>
+        <w:rPr/>
+        <w:t xml:space="preserve">OR </w:t>
+      </w:r>
+      <w:r>
+        <w:rPr/>
+        <w:t>mask to set bits 1 = 0000 0001</w:t>
+      </w:r>
+    </w:p>
+    <w:p>
+      <w:pPr>
+        <w:pStyle w:val="Normal"/>
+        <w:spacing w:lineRule="auto" w:line="259" w:before="0" w:after="160"/>
+        <w:rPr/>
+      </w:pPr>
+      <w:r>
+        <w:rPr/>
+        <w:t xml:space="preserve">9.(ПОвышенной сложности) Какую </w:t>
+      </w:r>
+      <w:r>
+        <w:rPr/>
+        <w:t>комбинацию масок и логических операций необходимо использовать для установки 3-, 7-го битов в 1, изменения на противоположное значение 2-го бита, сохраняя при этом неихменными остальные биты в байте?</w:t>
+      </w:r>
+    </w:p>
+    <w:p>
+      <w:pPr>
+        <w:pStyle w:val="Normal"/>
+        <w:spacing w:lineRule="auto" w:line="259" w:before="0" w:after="160"/>
+        <w:rPr/>
+      </w:pPr>
+      <w:r>
+        <w:rPr/>
+        <w:t>To set 3 and 7 bit to 1 = OR mask 0100 0100</w:t>
+      </w:r>
+    </w:p>
+    <w:p>
+      <w:pPr>
+        <w:pStyle w:val="Normal"/>
+        <w:spacing w:lineRule="auto" w:line="259" w:before="0" w:after="160"/>
+        <w:rPr/>
+      </w:pPr>
+      <w:r>
+        <w:rPr/>
+        <w:t xml:space="preserve">To turn on/off 2 bit  =  AND mask 0000 0000 </w:t>
+      </w:r>
+    </w:p>
+    <w:p>
+      <w:pPr>
+        <w:pStyle w:val="Normal"/>
+        <w:spacing w:lineRule="auto" w:line="259" w:before="0" w:after="160"/>
+        <w:rPr/>
+      </w:pPr>
+      <w:r>
+        <w:rPr/>
+        <w:t xml:space="preserve">10. </w:t>
+      </w:r>
+      <w:r>
+        <w:rPr/>
+        <w:t>Сколько битов необходимо для представления десятичного числа в 2048?</w:t>
+      </w:r>
+    </w:p>
+    <w:p>
+      <w:pPr>
+        <w:pStyle w:val="Normal"/>
+        <w:spacing w:lineRule="auto" w:line="259" w:before="0" w:after="160"/>
+        <w:rPr/>
+      </w:pPr>
+      <w:r>
+        <w:rPr/>
+        <w:t>2048 = 1000 0000 0000</w:t>
+      </w:r>
+    </w:p>
+    <w:p>
+      <w:pPr>
+        <w:pStyle w:val="Normal"/>
+        <w:spacing w:lineRule="auto" w:line="259" w:before="0" w:after="160"/>
+        <w:rPr/>
+      </w:pPr>
+      <w:r>
+        <w:rPr/>
+        <w:t xml:space="preserve">11. </w:t>
+      </w:r>
+      <w:r>
+        <w:rPr/>
+        <w:t>Найдите значние в дополнительно коде чисел 1011 1111, 0000 0001, 1000 0000, 1110 0001 и 1111 1111.</w:t>
+      </w:r>
+    </w:p>
+    <w:p>
+      <w:pPr>
+        <w:pStyle w:val="Normal"/>
+        <w:spacing w:lineRule="auto" w:line="259" w:before="0" w:after="160"/>
+        <w:rPr/>
+      </w:pPr>
+      <w:r>
+        <w:rPr/>
+        <w:t xml:space="preserve">12. </w:t>
+      </w:r>
+      <w:r>
+        <w:rPr/>
+        <w:t>Чему равен десятичный эквивалент двоичного значения со знаком 1111 1001? Чему он равен, если расматривать это же двочино чисо как беzнаковое?</w:t>
+      </w:r>
+    </w:p>
+    <w:p>
+      <w:pPr>
+        <w:pStyle w:val="Normal"/>
+        <w:spacing w:lineRule="auto" w:line="259" w:before="0" w:after="160"/>
+        <w:rPr/>
+      </w:pPr>
+      <w:r>
+        <w:rPr/>
+        <w:t>1111 1001  =  -7</w:t>
+      </w:r>
+    </w:p>
+    <w:p>
+      <w:pPr>
+        <w:pStyle w:val="Normal"/>
+        <w:spacing w:lineRule="auto" w:line="259" w:before="0" w:after="160"/>
+        <w:rPr/>
+      </w:pPr>
+      <w:r>
+        <w:rPr/>
+        <w:t xml:space="preserve">1111 1001  </w:t>
+      </w:r>
+      <w:r>
+        <w:rPr/>
+        <w:t>= 249</w:t>
+      </w:r>
+    </w:p>
+    <w:p>
+      <w:pPr>
+        <w:pStyle w:val="Normal"/>
+        <w:spacing w:lineRule="auto" w:line="259" w:before="0" w:after="160"/>
+        <w:rPr/>
+      </w:pPr>
+      <w:r>
+        <w:rPr/>
+        <w:t xml:space="preserve">13. </w:t>
+      </w:r>
+      <w:r>
+        <w:rPr/>
+        <w:t>Какое максимально щначение можеть быть выражено с помощбю шести битов? Сколько значений может быть выражено девятью битами?</w:t>
+      </w:r>
+    </w:p>
+    <w:p>
+      <w:pPr>
+        <w:pStyle w:val="Normal"/>
+        <w:spacing w:lineRule="auto" w:line="259" w:before="0" w:after="160"/>
+        <w:rPr/>
+      </w:pPr>
+      <w:r>
+        <w:rPr/>
+        <w:t>Maximum value that can be express in 6 bits is 63d.</w:t>
+      </w:r>
+    </w:p>
+    <w:p>
+      <w:pPr>
+        <w:pStyle w:val="Normal"/>
+        <w:spacing w:lineRule="auto" w:line="259" w:before="0" w:after="160"/>
+        <w:rPr/>
+      </w:pPr>
+      <w:r>
+        <w:rPr/>
+        <w:t>Maximum value that can be express in 9 bits is 511d.</w:t>
+      </w:r>
+    </w:p>
+    <w:p>
+      <w:pPr>
+        <w:pStyle w:val="Normal"/>
+        <w:spacing w:lineRule="auto" w:line="259" w:before="0" w:after="160"/>
+        <w:rPr/>
+      </w:pPr>
+      <w:r>
+        <w:rPr/>
+        <w:t xml:space="preserve">14. </w:t>
+      </w:r>
+      <w:r>
+        <w:rPr/>
+        <w:t>Умножте 0011 1001 на 4, используя битовый сдвиг. Разделите 1001 1100 на 8. Проверьте полученные значния в десятичной системе. Почему с помощью сдвига нельзя умножать 0101 0101 на 8?</w:t>
+      </w:r>
+    </w:p>
+    <w:p>
+      <w:pPr>
+        <w:pStyle w:val="Normal"/>
+        <w:spacing w:lineRule="auto" w:line="259" w:before="0" w:after="160"/>
+        <w:rPr/>
+      </w:pPr>
+      <w:r>
+        <w:rPr/>
+        <w:t>0011 1001</w:t>
+      </w:r>
+      <w:r>
+        <w:rPr/>
+        <w:t>b</w:t>
+      </w:r>
+      <w:r>
+        <w:rPr/>
+        <w:t xml:space="preserve"> * 4</w:t>
+      </w:r>
+      <w:r>
+        <w:rPr/>
+        <w:t>d = 1110 0100</w:t>
+      </w:r>
+    </w:p>
+    <w:p>
+      <w:pPr>
+        <w:pStyle w:val="Normal"/>
+        <w:spacing w:lineRule="auto" w:line="259" w:before="0" w:after="160"/>
+        <w:rPr/>
+      </w:pPr>
+      <w:r>
+        <w:rPr/>
+        <w:t>1001 1100b / 8d = 0000 1001</w:t>
+      </w:r>
+    </w:p>
+    <w:p>
+      <w:pPr>
+        <w:pStyle w:val="Normal"/>
+        <w:spacing w:lineRule="auto" w:line="259" w:before="0" w:after="160"/>
+        <w:rPr/>
+      </w:pPr>
+      <w:r>
+        <w:rPr/>
+        <w:t>Задания:</w:t>
+      </w:r>
+    </w:p>
+    <w:p>
+      <w:pPr>
+        <w:pStyle w:val="Normal"/>
+        <w:spacing w:lineRule="auto" w:line="259" w:before="0" w:after="160"/>
+        <w:rPr/>
+      </w:pPr>
+      <w:r>
+        <w:rPr/>
+        <w:t>1.Посчитайте от 0 до 16 в двоичной и шестинацеричной системе без помощи табл.. Создайте свой собственный справочник по преобразования из двоичной в шестинацеричную систему.</w:t>
+      </w:r>
+    </w:p>
+    <w:p>
+      <w:pPr>
+        <w:pStyle w:val="Normal"/>
+        <w:spacing w:lineRule="auto" w:line="259" w:before="0" w:after="160"/>
+        <w:rPr/>
+      </w:pPr>
+      <w:r>
+        <w:rPr/>
+        <w:t>Binary: 0 1 10 11 100 101 110 111 1000 1001 1010 1011 1100 1101 1110 1111 10000</w:t>
+      </w:r>
+      <w:r>
+        <w:rPr/>
+        <w:t xml:space="preserve"> </w:t>
+      </w:r>
+    </w:p>
+    <w:p>
+      <w:pPr>
+        <w:pStyle w:val="Normal"/>
+        <w:spacing w:lineRule="auto" w:line="259" w:before="0" w:after="160"/>
+        <w:rPr/>
+      </w:pPr>
+      <w:r>
+        <w:rPr/>
+        <w:t>Hex: 0 1 2 3 4 5 6 7 8 9 A B C D E F 10</w:t>
+      </w:r>
+    </w:p>
+    <w:p>
+      <w:pPr>
+        <w:pStyle w:val="Normal"/>
+        <w:spacing w:lineRule="auto" w:line="259" w:before="0" w:after="160"/>
+        <w:rPr/>
+      </w:pPr>
+      <w:r>
+        <w:rPr/>
+        <w:t>2. Постройте числовые окружности для трех- и пяти</w:t>
+      </w:r>
+      <w:r>
+        <w:rPr/>
+        <w:t>b</w:t>
+      </w:r>
+      <w:r>
+        <w:rPr/>
+        <w:t>айтовых двоичных значений.</w:t>
+      </w:r>
+    </w:p>
+    <w:p>
+      <w:pPr>
+        <w:pStyle w:val="Normal"/>
+        <w:spacing w:lineRule="auto" w:line="259" w:before="0" w:after="160"/>
+        <w:rPr/>
+      </w:pPr>
+      <w:r>
+        <w:rPr/>
+        <w:t>3. Зачем, по вашему мнению, процессоры типа 8086 требуют обратного порядка записи байтов в слове?</w:t>
+      </w:r>
+    </w:p>
+    <w:p>
+      <w:pPr>
+        <w:pStyle w:val="Normal"/>
+        <w:spacing w:lineRule="auto" w:line="259" w:before="0" w:after="160"/>
+        <w:rPr/>
+      </w:pPr>
+      <w:r>
+        <w:rPr/>
+        <w:t>4. Запишите номер битов для 16-битового слова как это показано</w:t>
+      </w:r>
+    </w:p>
+    <w:p>
+      <w:pPr>
+        <w:pStyle w:val="Normal"/>
+        <w:spacing w:lineRule="auto" w:line="259" w:before="0" w:after="160"/>
+        <w:rPr/>
+      </w:pPr>
+      <w:r>
+        <w:rPr/>
+        <w:drawing>
+          <wp:anchor behindDoc="0" distT="0" distB="0" distL="0" distR="0" simplePos="0" locked="0" layoutInCell="1" allowOverlap="1" relativeHeight="2">
+            <wp:simplePos x="0" y="0"/>
+            <wp:positionH relativeFrom="column">
+              <wp:align>center</wp:align>
+            </wp:positionH>
+            <wp:positionV relativeFrom="paragraph">
+              <wp:posOffset>635</wp:posOffset>
+            </wp:positionV>
+            <wp:extent cx="5838825" cy="1762125"/>
+            <wp:effectExtent l="0" t="0" r="0" b="0"/>
+            <wp:wrapTopAndBottom/>
+            <wp:docPr id="1" name="Image1" descr=""/>
+            <wp:cNvGraphicFramePr>
+              <a:graphicFrameLocks xmlns:a="http://schemas.openxmlformats.org/drawingml/2006/main" noChangeAspect="1"/>
+            </wp:cNvGraphicFramePr>
+            <a:graphic xmlns:a="http://schemas.openxmlformats.org/drawingml/2006/main">
+              <a:graphicData uri="http://schemas.openxmlformats.org/drawingml/2006/picture">
+                <pic:pic xmlns:pic="http://schemas.openxmlformats.org/drawingml/2006/picture">
+                  <pic:nvPicPr>
+                    <pic:cNvPr id="1" name="Image1" descr=""/>
+                    <pic:cNvPicPr>
+                      <a:picLocks noChangeAspect="1" noChangeArrowheads="1"/>
+                    </pic:cNvPicPr>
+                  </pic:nvPicPr>
+                  <pic:blipFill>
+                    <a:blip r:embed="rId3"/>
+                    <a:stretch>
+                      <a:fillRect/>
+                    </a:stretch>
+                  </pic:blipFill>
+                  <pic:spPr bwMode="auto">
+                    <a:xfrm>
+                      <a:off x="0" y="0"/>
+                      <a:ext cx="5838825" cy="1762125"/>
+                    </a:xfrm>
+                    <a:prstGeom prst="rect">
+                      <a:avLst/>
+                    </a:prstGeom>
+                  </pic:spPr>
+                </pic:pic>
+              </a:graphicData>
+            </a:graphic>
+          </wp:anchor>
+        </w:drawing>
+      </w:r>
+    </w:p>
+    <w:p>
+      <w:pPr>
+        <w:pStyle w:val="Normal"/>
+        <w:spacing w:lineRule="auto" w:line="259" w:before="0" w:after="160"/>
+        <w:rPr/>
+      </w:pPr>
+      <w:r>
+        <w:rPr/>
+        <w:t>5. Напишите таблицы истиности операторов AND, OR, XOR</w:t>
+      </w:r>
+    </w:p>
+    <w:p>
+      <w:pPr>
+        <w:pStyle w:val="Normal"/>
+        <w:spacing w:lineRule="auto" w:line="259" w:before="0" w:after="160"/>
+        <w:rPr/>
+      </w:pPr>
+      <w:r>
+        <w:rPr/>
+        <w:t>AND</w:t>
+      </w:r>
+    </w:p>
+    <w:p>
+      <w:pPr>
+        <w:pStyle w:val="Normal"/>
+        <w:spacing w:lineRule="auto" w:line="259" w:before="0" w:after="160"/>
+        <w:rPr/>
+      </w:pPr>
+      <w:r>
+        <w:rPr/>
+        <w:t>T T= T</w:t>
+      </w:r>
+    </w:p>
+    <w:p>
+      <w:pPr>
+        <w:pStyle w:val="Normal"/>
+        <w:spacing w:lineRule="auto" w:line="259" w:before="0" w:after="160"/>
+        <w:rPr/>
+      </w:pPr>
+      <w:r>
+        <w:rPr/>
+        <w:t>T F= F</w:t>
+      </w:r>
+    </w:p>
+    <w:p>
+      <w:pPr>
+        <w:pStyle w:val="Normal"/>
+        <w:spacing w:lineRule="auto" w:line="259" w:before="0" w:after="160"/>
+        <w:rPr/>
+      </w:pPr>
+      <w:r>
+        <w:rPr/>
+        <w:t>F T= F</w:t>
+      </w:r>
+    </w:p>
+    <w:p>
+      <w:pPr>
+        <w:pStyle w:val="Normal"/>
+        <w:spacing w:lineRule="auto" w:line="259" w:before="0" w:after="160"/>
+        <w:rPr/>
+      </w:pPr>
+      <w:r>
+        <w:rPr/>
+        <w:t>F F= F</w:t>
+      </w:r>
+    </w:p>
+    <w:p>
+      <w:pPr>
+        <w:pStyle w:val="Normal"/>
+        <w:spacing w:lineRule="auto" w:line="259" w:before="0" w:after="160"/>
+        <w:rPr/>
+      </w:pPr>
+      <w:r>
+        <w:rPr/>
+      </w:r>
+    </w:p>
+    <w:p>
+      <w:pPr>
+        <w:pStyle w:val="Normal"/>
+        <w:spacing w:lineRule="auto" w:line="259" w:before="0" w:after="160"/>
+        <w:rPr/>
+      </w:pPr>
+      <w:r>
+        <w:rPr/>
+        <w:t>OR</w:t>
+      </w:r>
+    </w:p>
+    <w:p>
+      <w:pPr>
+        <w:pStyle w:val="Normal"/>
+        <w:spacing w:lineRule="auto" w:line="259" w:before="0" w:after="160"/>
+        <w:rPr/>
+      </w:pPr>
+      <w:bookmarkStart w:id="0" w:name="__DdeLink__45_908060647"/>
+      <w:r>
+        <w:rPr/>
+        <w:t>T T= T</w:t>
+      </w:r>
+    </w:p>
+    <w:p>
+      <w:pPr>
+        <w:pStyle w:val="Normal"/>
+        <w:spacing w:lineRule="auto" w:line="259" w:before="0" w:after="160"/>
+        <w:rPr/>
+      </w:pPr>
+      <w:r>
+        <w:rPr/>
+        <w:t>T F= T</w:t>
+      </w:r>
+    </w:p>
+    <w:p>
+      <w:pPr>
+        <w:pStyle w:val="Normal"/>
+        <w:spacing w:lineRule="auto" w:line="259" w:before="0" w:after="160"/>
+        <w:rPr/>
+      </w:pPr>
+      <w:r>
+        <w:rPr/>
+        <w:t>F T= T</w:t>
+      </w:r>
+    </w:p>
+    <w:p>
+      <w:pPr>
+        <w:pStyle w:val="Normal"/>
+        <w:spacing w:lineRule="auto" w:line="259" w:before="0" w:after="160"/>
+        <w:rPr/>
+      </w:pPr>
+      <w:bookmarkStart w:id="1" w:name="__DdeLink__45_908060647"/>
+      <w:bookmarkEnd w:id="1"/>
+      <w:r>
+        <w:rPr/>
+        <w:t>F F= F</w:t>
+      </w:r>
+    </w:p>
+    <w:p>
+      <w:pPr>
+        <w:pStyle w:val="Normal"/>
+        <w:spacing w:lineRule="auto" w:line="259" w:before="0" w:after="160"/>
+        <w:rPr/>
+      </w:pPr>
+      <w:r>
+        <w:rPr/>
+        <w:t>XOR</w:t>
+      </w:r>
+    </w:p>
+    <w:p>
+      <w:pPr>
+        <w:pStyle w:val="Normal"/>
+        <w:spacing w:lineRule="auto" w:line="259" w:before="0" w:after="160"/>
+        <w:rPr/>
+      </w:pPr>
+      <w:r>
+        <w:rPr/>
+        <w:t>T T= F</w:t>
+      </w:r>
+    </w:p>
+    <w:p>
+      <w:pPr>
+        <w:pStyle w:val="Normal"/>
+        <w:spacing w:lineRule="auto" w:line="259" w:before="0" w:after="160"/>
+        <w:rPr/>
+      </w:pPr>
+      <w:r>
+        <w:rPr/>
+        <w:t>T F= T</w:t>
+      </w:r>
+    </w:p>
+    <w:p>
+      <w:pPr>
+        <w:pStyle w:val="Normal"/>
+        <w:spacing w:lineRule="auto" w:line="259" w:before="0" w:after="160"/>
+        <w:rPr/>
+      </w:pPr>
+      <w:r>
+        <w:rPr/>
+        <w:t>F T= T</w:t>
+      </w:r>
+    </w:p>
+    <w:p>
+      <w:pPr>
+        <w:pStyle w:val="Normal"/>
+        <w:spacing w:lineRule="auto" w:line="259" w:before="0" w:after="160"/>
+        <w:rPr/>
+      </w:pPr>
+      <w:r>
+        <w:rPr/>
+        <w:t>F F= F</w:t>
+      </w:r>
+    </w:p>
+    <w:p>
+      <w:pPr>
+        <w:pStyle w:val="Normal"/>
+        <w:spacing w:lineRule="auto" w:line="259" w:before="0" w:after="160"/>
+        <w:rPr/>
       </w:pPr>
       <w:r>
         <w:rPr/>
@@ -1366,6 +2601,14 @@
       <w:color w:val="808080"/>
     </w:rPr>
   </w:style>
+  <w:style w:type="character" w:styleId="InternetLink">
+    <w:name w:val="Internet Link"/>
+    <w:rPr>
+      <w:color w:val="000080"/>
+      <w:u w:val="single"/>
+      <w:lang w:val="zxx" w:eastAsia="zxx" w:bidi="zxx"/>
+    </w:rPr>
+  </w:style>
   <w:style w:type="paragraph" w:styleId="Heading">
     <w:name w:val="Heading"/>
     <w:basedOn w:val="Normal"/>
@@ -1435,6 +2678,13 @@
       <w:ind w:left="720" w:hanging="0"/>
       <w:contextualSpacing/>
     </w:pPr>
+    <w:rPr/>
+  </w:style>
+  <w:style w:type="paragraph" w:styleId="ListContents">
+    <w:name w:val="List Contents"/>
+    <w:basedOn w:val="Normal"/>
+    <w:qFormat/>
+    <w:pPr/>
     <w:rPr/>
   </w:style>
   <w:style w:type="numbering" w:styleId="NoList" w:default="1">

</xml_diff>